<commit_message>
Update Introduction of report
</commit_message>
<xml_diff>
--- a/docs/Savon_Chanserey_G2_Report.docx
+++ b/docs/Savon_Chanserey_G2_Report.docx
@@ -325,7 +325,18 @@
           <w:szCs w:val="32"/>
           <w:lang w:val="en-US"/>
         </w:rPr>
-        <w:t>28</w:t>
+        <w:t>2</w:t>
+      </w:r>
+      <w:r>
+        <w:rPr>
+          <w:rFonts w:ascii="Times New Roman" w:hAnsi="Times New Roman" w:cs="Times New Roman"/>
+          <w:b/>
+          <w:bCs/>
+          <w:sz w:val="32"/>
+          <w:szCs w:val="32"/>
+          <w:lang w:val="en-US"/>
+        </w:rPr>
+        <w:t>9</w:t>
       </w:r>
       <w:r>
         <w:rPr>
@@ -346,7 +357,7 @@
           <w:szCs w:val="32"/>
           <w:lang w:val="en-US"/>
         </w:rPr>
-        <w:t>03</w:t>
+        <w:t>11</w:t>
       </w:r>
       <w:r>
         <w:rPr>
@@ -758,26 +769,53 @@
         <w:jc w:val="both"/>
         <w:rPr>
           <w:rFonts w:ascii="Times New Roman" w:hAnsi="Times New Roman" w:cs="Times New Roman"/>
-          <w:color w:val="000000" w:themeColor="text1"/>
-          <w:szCs w:val="36"/>
+          <w:color w:val="000000"/>
+          <w:szCs w:val="24"/>
+        </w:rPr>
+      </w:pPr>
+      <w:r>
+        <w:rPr>
+          <w:rFonts w:ascii="Times New Roman" w:hAnsi="Times New Roman" w:cs="Times New Roman"/>
+          <w:color w:val="000000"/>
+          <w:szCs w:val="24"/>
+        </w:rPr>
+        <w:t>In the field of cybersecurity of the present-day world, cryptography is a critical part that assists in data protection by encoding, encryption, and secure communication methods.</w:t>
+      </w:r>
+      <w:r>
+        <w:rPr>
+          <w:rFonts w:ascii="Times New Roman" w:hAnsi="Times New Roman" w:cs="Times New Roman"/>
+          <w:color w:val="000000"/>
+          <w:szCs w:val="24"/>
           <w:lang w:val="en-US"/>
         </w:rPr>
-      </w:pPr>
+        <w:t xml:space="preserve"> </w:t>
+      </w:r>
       <w:r>
         <w:rPr>
           <w:rFonts w:ascii="Times New Roman" w:hAnsi="Times New Roman" w:cs="Times New Roman"/>
-          <w:color w:val="1F2328"/>
-          <w:shd w:val="clear" w:color="auto" w:fill="FFFFFF"/>
-        </w:rPr>
-        <w:t>Mini-CyberChef is a python cryptography tool that got inspired from cyberchef for encoding and decoding text. Users can use specific operation such as base64, hex, xor and more or use the magic function that automatic analyze the ciphertext related to.</w:t>
+          <w:color w:val="000000"/>
+          <w:szCs w:val="24"/>
+        </w:rPr>
+        <w:t xml:space="preserve">However, many beginners find it difficult to understand how cryptographic operations work because they often require writing code or manually applying complex algorithms. </w:t>
+      </w:r>
+      <w:r>
+        <w:rPr>
+          <w:rFonts w:ascii="Times New Roman" w:hAnsi="Times New Roman" w:cs="Times New Roman"/>
+          <w:color w:val="000000"/>
+          <w:szCs w:val="24"/>
+        </w:rPr>
+        <w:t>This forms a learning barrier to those students that are only beginning to learn about cybersecurity and cryptography.</w:t>
       </w:r>
     </w:p>
     <w:p>
       <w:pPr>
+        <w:ind w:left="1800"/>
+        <w:jc w:val="both"/>
         <w:rPr>
           <w:rFonts w:ascii="Times New Roman" w:hAnsi="Times New Roman" w:cs="Times New Roman"/>
           <w:color w:val="000000" w:themeColor="text1"/>
-          <w:szCs w:val="36"/>
+          <w:sz w:val="22"/>
+          <w:szCs w:val="32"/>
           <w:lang w:val="en-US"/>
         </w:rPr>
       </w:pPr>
@@ -839,7 +877,24 @@
           <w:color w:val="000000"/>
           <w:szCs w:val="24"/>
         </w:rPr>
-        <w:t>Beginners in cryptography often struggle to understand how different encoding and cipher techniques work. Writing code to encrypt or decrypt data can be difficult for those who are new to programming or cryptography. Additionally, when encountering unknown encoded text, identifying the type of encoding or cipher applied is challenging and usually requires trial-and-error or advanced knowledge. This makes learning cryptography concepts less accessible to students and newcomers.</w:t>
+        <w:t xml:space="preserve">Simple encoding and ciphering, like Base64, Hex, ROT13, simple substitution, </w:t>
+      </w:r>
+      <w:r>
+        <w:rPr>
+          <w:rFonts w:ascii="Times New Roman" w:hAnsi="Times New Roman" w:cs="Times New Roman"/>
+          <w:color w:val="000000"/>
+          <w:szCs w:val="24"/>
+          <w:lang w:val="en-US"/>
+        </w:rPr>
+        <w:t>and more</w:t>
+      </w:r>
+      <w:r>
+        <w:rPr>
+          <w:rFonts w:ascii="Times New Roman" w:hAnsi="Times New Roman" w:cs="Times New Roman"/>
+          <w:color w:val="000000"/>
+          <w:szCs w:val="24"/>
+        </w:rPr>
+        <w:t>, are the most basic methods that most beginners have a hard time identifying and using. They might not have the clue of what method was applied and how to decode unknown encoded text when they are presented with unknown encoded text. Moreover, the application of cryptographic functions in the code may be difficult among the learners who are not intensive learners of programming yet.</w:t>
       </w:r>
     </w:p>
     <w:p>
@@ -885,6 +940,8 @@
     </w:p>
     <w:p>
       <w:pPr>
+        <w:pStyle w:val="ListParagraph"/>
+        <w:ind w:left="1800"/>
         <w:rPr>
           <w:rFonts w:ascii="Times New Roman" w:hAnsi="Times New Roman" w:cs="Times New Roman"/>
           <w:b/>
@@ -902,186 +959,17 @@
         <w:jc w:val="both"/>
         <w:rPr>
           <w:rFonts w:ascii="Times New Roman" w:hAnsi="Times New Roman" w:cs="Times New Roman"/>
-          <w:color w:val="000000" w:themeColor="text1"/>
-          <w:szCs w:val="36"/>
-          <w:lang w:val="en-US"/>
+          <w:color w:val="000000"/>
+          <w:szCs w:val="24"/>
         </w:rPr>
       </w:pPr>
       <w:r>
         <w:rPr>
           <w:rFonts w:ascii="Times New Roman" w:hAnsi="Times New Roman" w:cs="Times New Roman"/>
-          <w:color w:val="000000" w:themeColor="text1"/>
-          <w:szCs w:val="36"/>
-          <w:lang w:val="en-US"/>
-        </w:rPr>
-        <w:t>So, among all these problems, Mini-</w:t>
-      </w:r>
-      <w:proofErr w:type="spellStart"/>
-      <w:r>
-        <w:rPr>
-          <w:rFonts w:ascii="Times New Roman" w:hAnsi="Times New Roman" w:cs="Times New Roman"/>
-          <w:color w:val="000000" w:themeColor="text1"/>
-          <w:szCs w:val="36"/>
-          <w:lang w:val="en-US"/>
-        </w:rPr>
-        <w:t>CyberChef</w:t>
-      </w:r>
-      <w:proofErr w:type="spellEnd"/>
-      <w:r>
-        <w:rPr>
-          <w:rFonts w:ascii="Times New Roman" w:hAnsi="Times New Roman" w:cs="Times New Roman"/>
-          <w:color w:val="000000" w:themeColor="text1"/>
-          <w:szCs w:val="36"/>
-          <w:lang w:val="en-US"/>
-        </w:rPr>
-        <w:t xml:space="preserve"> can help them to identifies, encoding, decoding the ciphertext </w:t>
-      </w:r>
-      <w:proofErr w:type="spellStart"/>
-      <w:r>
-        <w:rPr>
-          <w:rFonts w:ascii="Times New Roman" w:hAnsi="Times New Roman" w:cs="Times New Roman"/>
-          <w:color w:val="000000" w:themeColor="text1"/>
-          <w:szCs w:val="36"/>
-          <w:lang w:val="en-US"/>
-        </w:rPr>
-        <w:t>fastly</w:t>
-      </w:r>
-      <w:proofErr w:type="spellEnd"/>
-      <w:r>
-        <w:rPr>
-          <w:rFonts w:ascii="Times New Roman" w:hAnsi="Times New Roman" w:cs="Times New Roman"/>
-          <w:color w:val="000000" w:themeColor="text1"/>
-          <w:szCs w:val="36"/>
-          <w:lang w:val="en-US"/>
-        </w:rPr>
-        <w:t>, especially for solving the cryptography basic challenge.</w:t>
-      </w:r>
-    </w:p>
-    <w:p>
-      <w:pPr>
-        <w:ind w:left="1800"/>
-        <w:rPr>
-          <w:rFonts w:ascii="Times New Roman" w:hAnsi="Times New Roman" w:cs="Times New Roman"/>
-          <w:color w:val="000000" w:themeColor="text1"/>
-          <w:szCs w:val="36"/>
-          <w:lang w:val="en-US"/>
-        </w:rPr>
-      </w:pPr>
-    </w:p>
-    <w:p>
-      <w:pPr>
-        <w:ind w:left="1800"/>
-        <w:rPr>
-          <w:rFonts w:ascii="Times New Roman" w:hAnsi="Times New Roman" w:cs="Times New Roman"/>
-          <w:color w:val="000000" w:themeColor="text1"/>
-          <w:szCs w:val="36"/>
-          <w:lang w:val="en-US"/>
-        </w:rPr>
-      </w:pPr>
-      <w:r>
-        <w:rPr>
-          <w:rFonts w:ascii="Times New Roman" w:hAnsi="Times New Roman" w:cs="Times New Roman"/>
-          <w:color w:val="000000" w:themeColor="text1"/>
-          <w:szCs w:val="36"/>
-          <w:lang w:val="en-US"/>
-        </w:rPr>
-        <w:t>Here are the Mini-</w:t>
-      </w:r>
-      <w:proofErr w:type="spellStart"/>
-      <w:r>
-        <w:rPr>
-          <w:rFonts w:ascii="Times New Roman" w:hAnsi="Times New Roman" w:cs="Times New Roman"/>
-          <w:color w:val="000000" w:themeColor="text1"/>
-          <w:szCs w:val="36"/>
-          <w:lang w:val="en-US"/>
-        </w:rPr>
-        <w:t>CyberChef</w:t>
-      </w:r>
-      <w:proofErr w:type="spellEnd"/>
-      <w:r>
-        <w:rPr>
-          <w:rFonts w:ascii="Times New Roman" w:hAnsi="Times New Roman" w:cs="Times New Roman"/>
-          <w:color w:val="000000" w:themeColor="text1"/>
-          <w:szCs w:val="36"/>
-          <w:lang w:val="en-US"/>
-        </w:rPr>
-        <w:t xml:space="preserve"> has:</w:t>
-      </w:r>
-    </w:p>
-    <w:p>
-      <w:pPr>
-        <w:ind w:left="1800"/>
-        <w:rPr>
-          <w:rFonts w:ascii="Times New Roman" w:hAnsi="Times New Roman" w:cs="Times New Roman"/>
-          <w:color w:val="000000" w:themeColor="text1"/>
-          <w:szCs w:val="36"/>
-          <w:lang w:val="en-US"/>
-        </w:rPr>
-      </w:pPr>
-    </w:p>
-    <w:p>
-      <w:pPr>
-        <w:pStyle w:val="NormalWeb"/>
-        <w:numPr>
-          <w:ilvl w:val="0"/>
-          <w:numId w:val="30"/>
-        </w:numPr>
-        <w:spacing w:before="0" w:beforeAutospacing="0" w:after="200" w:afterAutospacing="0"/>
-        <w:textAlignment w:val="baseline"/>
-        <w:rPr>
-          <w:b/>
-          <w:bCs/>
-          <w:color w:val="000000" w:themeColor="text1"/>
-          <w:lang w:val="en-US"/>
-        </w:rPr>
-      </w:pPr>
-      <w:r>
-        <w:rPr>
-          <w:rStyle w:val="Strong"/>
-          <w:rFonts w:eastAsiaTheme="majorEastAsia"/>
           <w:color w:val="000000"/>
-        </w:rPr>
-        <w:t>User-friendly GUI:</w:t>
-      </w:r>
-      <w:r>
-        <w:rPr>
-          <w:rStyle w:val="apple-converted-space"/>
-          <w:rFonts w:eastAsiaTheme="majorEastAsia"/>
-          <w:color w:val="000000"/>
-        </w:rPr>
-        <w:t> </w:t>
-      </w:r>
-      <w:r>
-        <w:rPr>
-          <w:color w:val="000000"/>
-        </w:rPr>
-        <w:t>Users can perform encoding and decoding operations without writing code.</w:t>
-      </w:r>
-    </w:p>
-    <w:p>
-      <w:pPr>
-        <w:pStyle w:val="NormalWeb"/>
-        <w:numPr>
-          <w:ilvl w:val="0"/>
-          <w:numId w:val="30"/>
-        </w:numPr>
-      </w:pPr>
-      <w:r>
-        <w:rPr>
-          <w:rStyle w:val="Strong"/>
-          <w:rFonts w:eastAsiaTheme="majorEastAsia"/>
-        </w:rPr>
-        <w:t>Magic Function:</w:t>
-      </w:r>
-      <w:r>
-        <w:rPr>
-          <w:rStyle w:val="apple-converted-space"/>
-          <w:rFonts w:eastAsiaTheme="majorEastAsia"/>
-        </w:rPr>
-        <w:t> </w:t>
-      </w:r>
-      <w:r>
-        <w:t>Automatically detects common encodings or ciphers applied to text, helping beginners understand encrypted or encoded data.</w:t>
+          <w:szCs w:val="24"/>
+        </w:rPr>
+        <w:t>In this project, Mini-CyberChef is presented, and that is a lightweight and user-friendly tool that is easy to learn because the tool is simplified. The application has a graphical interface (GUI) that allows the users to encode, decode, and analyze the text without writing any type of code. It also has a magic feature which attempts to automatically find common encodings and tries to decode them, making beginners be able to learn patterns in encrypted or encoded data. This system has a modular structure, with every encoding/decoding process being divided into easy to study modules.</w:t>
       </w:r>
     </w:p>
     <w:p>
@@ -1114,6 +1002,36 @@
       <w:pPr>
         <w:pStyle w:val="NormalWeb"/>
         <w:ind w:left="1800"/>
+        <w:jc w:val="both"/>
+        <w:rPr>
+          <w:color w:val="000000"/>
+        </w:rPr>
+      </w:pPr>
+      <w:r>
+        <w:rPr>
+          <w:color w:val="000000"/>
+        </w:rPr>
+        <w:t>Mini-CyberChef was developed with the goal of providing easier and more enjoyable access to cryptography by amateurs. The project provides users with a visual representation of how text is transformed with various encoding and cipher strategies by providing an interactive and hands-on tool. This strategy promotes trial and error, develops hunch, and decreases the intricacy commonly attached to the acquisition of cryptographic functions. The tool can be a useful initial step to learners who are interested in cybersecurity, and CTF (Capture The Flag) challenges.</w:t>
+      </w:r>
+    </w:p>
+    <w:p>
+      <w:pPr>
+        <w:pStyle w:val="NormalWeb"/>
+        <w:ind w:left="1800"/>
+        <w:jc w:val="both"/>
+        <w:rPr>
+          <w:color w:val="000000"/>
+        </w:rPr>
+      </w:pPr>
+    </w:p>
+    <w:p>
+      <w:pPr>
+        <w:pStyle w:val="NormalWeb"/>
+        <w:numPr>
+          <w:ilvl w:val="0"/>
+          <w:numId w:val="29"/>
+        </w:numPr>
+        <w:jc w:val="both"/>
         <w:rPr>
           <w:b/>
           <w:bCs/>
@@ -1122,6 +1040,36 @@
           <w:lang w:val="en-US"/>
         </w:rPr>
       </w:pPr>
+      <w:r>
+        <w:rPr>
+          <w:b/>
+          <w:bCs/>
+          <w:color w:val="000000"/>
+          <w:sz w:val="28"/>
+          <w:szCs w:val="28"/>
+          <w:lang w:val="en-US"/>
+        </w:rPr>
+        <w:lastRenderedPageBreak/>
+        <w:t>Related Cryptographic Concepts</w:t>
+      </w:r>
+    </w:p>
+    <w:p>
+      <w:pPr>
+        <w:pStyle w:val="NormalWeb"/>
+        <w:ind w:left="1800"/>
+        <w:jc w:val="both"/>
+        <w:rPr>
+          <w:b/>
+          <w:bCs/>
+          <w:lang w:val="en-US"/>
+        </w:rPr>
+      </w:pPr>
+      <w:r>
+        <w:rPr>
+          <w:color w:val="000000"/>
+        </w:rPr>
+        <w:t>Mini-CyberChef presents a number of some basic concepts including Base64 encoding, hexadecimal representation, Caesar/ROT ciphers, XOR, and basic decoding detection. The knowledge of these concepts forms a base to further complex concepts such as hashing, block ciphers and secure communication protocols.</w:t>
+      </w:r>
     </w:p>
     <w:sectPr>
       <w:headerReference w:type="default" r:id="rId10"/>
@@ -5586,6 +5534,17 @@
       <w:u w:val="single"/>
     </w:rPr>
   </w:style>
+  <w:style w:type="character" w:styleId="Emphasis">
+    <w:name w:val="Emphasis"/>
+    <w:basedOn w:val="DefaultParagraphFont"/>
+    <w:uiPriority w:val="20"/>
+    <w:qFormat/>
+    <w:rsid w:val="00C33427"/>
+    <w:rPr>
+      <w:i/>
+      <w:iCs/>
+    </w:rPr>
+  </w:style>
 </w:styles>
 </file>
 

</xml_diff>

<commit_message>
make report look clean
</commit_message>
<xml_diff>
--- a/docs/Savon_Chanserey_G2_Report.docx
+++ b/docs/Savon_Chanserey_G2_Report.docx
@@ -927,17 +927,7 @@
           <w:color w:val="000000"/>
           <w:szCs w:val="24"/>
         </w:rPr>
-        <w:t>In this project, Mini-CyberChef is presented, and that is a lightweight and user-friendly tool that is easy to learn because the tool is simplified. The application has a graphical interface (GUI) that allows the users to encode, decode, and analyze the text without writing any type of code. It also has a magic feature which attem</w:t>
-      </w:r>
-      <w:bookmarkStart w:id="0" w:name="_GoBack"/>
-      <w:bookmarkEnd w:id="0"/>
-      <w:r>
-        <w:rPr>
-          <w:rFonts w:ascii="Times New Roman" w:hAnsi="Times New Roman" w:cs="Times New Roman"/>
-          <w:color w:val="000000"/>
-          <w:szCs w:val="24"/>
-        </w:rPr>
-        <w:t>pts to automatically find common encodings and tries to decode them</w:t>
+        <w:t>In this project, Mini-CyberChef is presented, and that is a lightweight and user-friendly tool that is easy to learn because the tool is simplified. The application has a graphical interface (GUI) that allows the users to encode, decode, and analyze the text without writing any type of code. It also has a magic feature which attempts to automatically find common encodings and tries to decode them</w:t>
       </w:r>
       <w:r>
         <w:rPr>
@@ -990,6 +980,16 @@
         </w:rPr>
         <w:t>Mini-CyberChef was developed with the goal of providing easier and more enjoyable access to cryptography by amateurs. The project provides users with a visual representation of how text is transformed with various encoding and cipher strategies by providing an interactive and hands-on tool. This strategy promotes trial and error, develops hunch, and decreases the intricacy commonly attached to the acquisition of cryptographic functions. The tool can be a useful initial step to learners who are interested in cybersecurity, and CTF (Capture The Flag) challenges.</w:t>
       </w:r>
+    </w:p>
+    <w:p>
+      <w:pPr>
+        <w:pStyle w:val="18"/>
+        <w:ind w:left="1800"/>
+        <w:jc w:val="both"/>
+        <w:rPr>
+          <w:color w:val="000000"/>
+        </w:rPr>
+      </w:pPr>
     </w:p>
     <w:p>
       <w:pPr>
@@ -1044,7 +1044,15 @@
         <w:rPr>
           <w:color w:val="000000"/>
         </w:rPr>
-        <w:t>Mini-CyberChef presents a number of some basic concepts including Base64 encoding, hexadecimal representation, Caesar/ROT ciphers, XOR, and basic decoding detection. The knowledge of these concepts forms a base to further complex concepts such as hashing, block ciphers and secure communication protocols.</w:t>
+        <w:t xml:space="preserve">Mini-CyberChef presents a number of some basic concepts including Base64 encoding, hexadecimal representation, Caesar/ROT ciphers, XOR, and basic decoding detection. The knowledge of these concepts forms a base to further complex concepts such as hashing, </w:t>
+      </w:r>
+      <w:bookmarkStart w:id="0" w:name="_GoBack"/>
+      <w:bookmarkEnd w:id="0"/>
+      <w:r>
+        <w:rPr>
+          <w:color w:val="000000"/>
+        </w:rPr>
+        <w:t>block ciphers and secure communication protocols.</w:t>
       </w:r>
     </w:p>
     <w:sectPr>
@@ -1079,7 +1087,7 @@
       </w:rPr>
       <w:id w:val="228894043"/>
       <w:docPartObj>
-        <w:docPartGallery w:val="AutoText"/>
+        <w:docPartGallery w:val="autotext"/>
       </w:docPartObj>
     </w:sdtPr>
     <w:sdtEndPr>
@@ -1135,7 +1143,7 @@
       </w:rPr>
       <w:id w:val="1460613018"/>
       <w:docPartObj>
-        <w:docPartGallery w:val="AutoText"/>
+        <w:docPartGallery w:val="autotext"/>
       </w:docPartObj>
     </w:sdtPr>
     <w:sdtEndPr>

</xml_diff>